<commit_message>
Guide building process commenced
</commit_message>
<xml_diff>
--- a/assets/deck/Ecare-Pitch-Deck.docx
+++ b/assets/deck/Ecare-Pitch-Deck.docx
@@ -440,10 +440,10 @@
         </w:rPr>
         <w:lastRenderedPageBreak/>
         <w:drawing>
-          <wp:inline distT="0" distB="0" distL="0" distR="0" wp14:anchorId="597E256F" wp14:editId="7FB5DE2F">
+          <wp:inline distT="0" distB="0" distL="0" distR="0" wp14:anchorId="12FA3736" wp14:editId="3A38CFD7">
             <wp:extent cx="12481560" cy="7020878"/>
             <wp:effectExtent l="0" t="0" r="0" b="8890"/>
-            <wp:docPr id="5" name="Picture 5"/>
+            <wp:docPr id="3" name="Picture 3"/>
             <wp:cNvGraphicFramePr>
               <a:graphicFrameLocks xmlns:a="http://schemas.openxmlformats.org/drawingml/2006/main" noChangeAspect="1"/>
             </wp:cNvGraphicFramePr>
@@ -472,7 +472,7 @@
                   <pic:spPr bwMode="auto">
                     <a:xfrm>
                       <a:off x="0" y="0"/>
-                      <a:ext cx="12483261" cy="7021835"/>
+                      <a:ext cx="12484399" cy="7022475"/>
                     </a:xfrm>
                     <a:prstGeom prst="rect">
                       <a:avLst/>

</xml_diff>

<commit_message>
Guide basin foundation built
</commit_message>
<xml_diff>
--- a/assets/deck/Ecare-Pitch-Deck.docx
+++ b/assets/deck/Ecare-Pitch-Deck.docx
@@ -440,10 +440,10 @@
         </w:rPr>
         <w:lastRenderedPageBreak/>
         <w:drawing>
-          <wp:inline distT="0" distB="0" distL="0" distR="0" wp14:anchorId="12FA3736" wp14:editId="3A38CFD7">
-            <wp:extent cx="12481560" cy="7020878"/>
-            <wp:effectExtent l="0" t="0" r="0" b="8890"/>
-            <wp:docPr id="3" name="Picture 3"/>
+          <wp:inline distT="0" distB="0" distL="0" distR="0" wp14:anchorId="49918A67" wp14:editId="39956AC3">
+            <wp:extent cx="12496800" cy="7029450"/>
+            <wp:effectExtent l="0" t="0" r="0" b="0"/>
+            <wp:docPr id="5" name="Picture 5"/>
             <wp:cNvGraphicFramePr>
               <a:graphicFrameLocks xmlns:a="http://schemas.openxmlformats.org/drawingml/2006/main" noChangeAspect="1"/>
             </wp:cNvGraphicFramePr>
@@ -472,7 +472,7 @@
                   <pic:spPr bwMode="auto">
                     <a:xfrm>
                       <a:off x="0" y="0"/>
-                      <a:ext cx="12484399" cy="7022475"/>
+                      <a:ext cx="12507130" cy="7035261"/>
                     </a:xfrm>
                     <a:prstGeom prst="rect">
                       <a:avLst/>

</xml_diff>

<commit_message>
psd & png files updated
</commit_message>
<xml_diff>
--- a/assets/deck/Ecare-Pitch-Deck.docx
+++ b/assets/deck/Ecare-Pitch-Deck.docx
@@ -440,10 +440,10 @@
         </w:rPr>
         <w:lastRenderedPageBreak/>
         <w:drawing>
-          <wp:inline distT="0" distB="0" distL="0" distR="0" wp14:anchorId="38909E12" wp14:editId="356E1653">
-            <wp:extent cx="12490027" cy="7025640"/>
-            <wp:effectExtent l="0" t="0" r="6985" b="3810"/>
-            <wp:docPr id="3" name="Picture 3"/>
+          <wp:inline distT="0" distB="0" distL="0" distR="0" wp14:anchorId="6B032E22" wp14:editId="614FD6D8">
+            <wp:extent cx="12481560" cy="7020878"/>
+            <wp:effectExtent l="0" t="0" r="0" b="8890"/>
+            <wp:docPr id="6" name="Picture 6"/>
             <wp:cNvGraphicFramePr>
               <a:graphicFrameLocks xmlns:a="http://schemas.openxmlformats.org/drawingml/2006/main" noChangeAspect="1"/>
             </wp:cNvGraphicFramePr>
@@ -451,7 +451,7 @@
               <a:graphicData uri="http://schemas.openxmlformats.org/drawingml/2006/picture">
                 <pic:pic xmlns:pic="http://schemas.openxmlformats.org/drawingml/2006/picture">
                   <pic:nvPicPr>
-                    <pic:cNvPr id="0" name="Picture 1"/>
+                    <pic:cNvPr id="0" name="Picture 2"/>
                     <pic:cNvPicPr>
                       <a:picLocks noChangeAspect="1" noChangeArrowheads="1"/>
                     </pic:cNvPicPr>
@@ -472,7 +472,7 @@
                   <pic:spPr bwMode="auto">
                     <a:xfrm>
                       <a:off x="0" y="0"/>
-                      <a:ext cx="12490875" cy="7026117"/>
+                      <a:ext cx="12485525" cy="7023108"/>
                     </a:xfrm>
                     <a:prstGeom prst="rect">
                       <a:avLst/>

</xml_diff>